<commit_message>
Upload file via GitPython
</commit_message>
<xml_diff>
--- a/uploaded_files/Sampled_Contract_20250401234148.docx
+++ b/uploaded_files/Sampled_Contract_20250401234148.docx
@@ -36,8 +36,7 @@
           <w:sz w:val="22"/>
           <w:szCs w:val="22"/>
         </w:rPr>
-        <w:br/>
-        <w:t>Contract No. _______</w:t>
+        <w:t>{{Placeholder}}</w:t>
       </w:r>
       <w:r>
         <w:rPr>
@@ -64,7 +63,7 @@
           <w:sz w:val="22"/>
           <w:szCs w:val="22"/>
         </w:rPr>
-        <w:t>THIS SERVICE CONTRACT entered into as of __________ by and between MERCY CORPS, a State of Washington, U.S.A. nonprofit corporation having its principal office in Portland, Oregon, U.S.A. (“Mercy Corps”) and _____________________________ (“Contractor”) is as follows:</w:t>
+        <w:t>{{Placeholder}}</w:t>
       </w:r>
     </w:p>
     <w:p>
@@ -2260,7 +2259,7 @@
                 <w:sz w:val="22"/>
                 <w:szCs w:val="22"/>
               </w:rPr>
-              <w:t>________________________________</w:t>
+              <w:t>{{Placeholder}}</w:t>
             </w:r>
             <w:r>
               <w:rPr>
@@ -2863,7 +2862,7 @@
                 <w:sz w:val="22"/>
                 <w:szCs w:val="22"/>
               </w:rPr>
-              <w:t xml:space="preserve">The start date of this Contract is XXX and, unless earlier terminated in accordance with Section 11, has an end date of XXX. </w:t>
+              <w:t>{{Placeholder}}</w:t>
             </w:r>
             <w:bookmarkStart w:id="1" w:name="_GoBack"/>
             <w:bookmarkEnd w:id="1"/>

</xml_diff>